<commit_message>
Corrição de 2 erros no ficheiro
Adição de uma user-story em falta e alteração de um user story para o nível correto
</commit_message>
<xml_diff>
--- a/Ficheiros/Sprint C/Sprint C.docx
+++ b/Ficheiros/Sprint C/Sprint C.docx
@@ -24,8 +24,6 @@
         </w:rPr>
         <w:t>C</w:t>
       </w:r>
-      <w:bookmarkStart w:id="0" w:name="_GoBack"/>
-      <w:bookmarkEnd w:id="0"/>
       <w:r>
         <w:rPr>
           <w:rFonts w:hint="default"/>
@@ -55,6 +53,7 @@
         <w:keepLines w:val="0"/>
         <w:widowControl/>
         <w:numPr>
+          <w:ilvl w:val="0"/>
           <w:numId w:val="0"/>
         </w:numPr>
         <w:suppressLineNumbers w:val="0"/>
@@ -76,6 +75,7 @@
         <w:keepLines w:val="0"/>
         <w:widowControl/>
         <w:numPr>
+          <w:ilvl w:val="0"/>
           <w:numId w:val="0"/>
         </w:numPr>
         <w:suppressLineNumbers w:val="0"/>
@@ -88,19 +88,43 @@
         <w:keepLines w:val="0"/>
         <w:widowControl/>
         <w:numPr>
+          <w:ilvl w:val="0"/>
           <w:numId w:val="0"/>
         </w:numPr>
         <w:suppressLineNumbers w:val="0"/>
         <w:ind w:leftChars="0"/>
-      </w:pPr>
-      <w:r>
-        <w:rPr>
-          <w:rStyle w:val="6"/>
-        </w:rPr>
-        <w:t>US_C009</w:t>
-      </w:r>
-      <w:r>
-        <w:t xml:space="preserve"> - Como utilizador, eu pretendo visualizar os detalhes de um livro.</w:t>
+        <w:rPr>
+          <w:rFonts w:hint="default"/>
+          <w:b w:val="0"/>
+          <w:bCs w:val="0"/>
+          <w:lang w:val="pt-PT"/>
+        </w:rPr>
+      </w:pPr>
+      <w:r>
+        <w:rPr>
+          <w:rFonts w:hint="default"/>
+          <w:b/>
+          <w:bCs/>
+        </w:rPr>
+        <w:t>US_C002</w:t>
+      </w:r>
+      <w:r>
+        <w:rPr>
+          <w:rFonts w:hint="default"/>
+          <w:b/>
+          <w:bCs/>
+          <w:lang w:val="pt-PT"/>
+        </w:rPr>
+        <w:t xml:space="preserve"> </w:t>
+      </w:r>
+      <w:r>
+        <w:rPr>
+          <w:rFonts w:hint="default"/>
+          <w:b w:val="0"/>
+          <w:bCs w:val="0"/>
+          <w:lang w:val="pt-PT"/>
+        </w:rPr>
+        <w:t>- Como utilizador, eu pretendo aplicar filtros para facilitar a pesquisa de livros.</w:t>
       </w:r>
     </w:p>
     <w:p>
@@ -109,13 +133,11 @@
         <w:keepLines w:val="0"/>
         <w:widowControl/>
         <w:numPr>
+          <w:ilvl w:val="0"/>
           <w:numId w:val="0"/>
         </w:numPr>
         <w:suppressLineNumbers w:val="0"/>
         <w:ind w:leftChars="0"/>
-        <w:rPr>
-          <w:rStyle w:val="6"/>
-        </w:rPr>
       </w:pPr>
     </w:p>
     <w:p>
@@ -124,6 +146,7 @@
         <w:keepLines w:val="0"/>
         <w:widowControl/>
         <w:numPr>
+          <w:ilvl w:val="0"/>
           <w:numId w:val="0"/>
         </w:numPr>
         <w:suppressLineNumbers w:val="0"/>
@@ -133,10 +156,10 @@
         <w:rPr>
           <w:rStyle w:val="6"/>
         </w:rPr>
-        <w:t>US_C010</w:t>
-      </w:r>
-      <w:r>
-        <w:t xml:space="preserve"> - Como utilizador, eu pretendo ler um livro ou visualizar o respetivo filme.</w:t>
+        <w:t>US_C009</w:t>
+      </w:r>
+      <w:r>
+        <w:t xml:space="preserve"> - Como utilizador, eu pretendo visualizar os detalhes de um livro.</w:t>
       </w:r>
     </w:p>
     <w:p>
@@ -145,6 +168,7 @@
         <w:keepLines w:val="0"/>
         <w:widowControl/>
         <w:numPr>
+          <w:ilvl w:val="0"/>
           <w:numId w:val="0"/>
         </w:numPr>
         <w:suppressLineNumbers w:val="0"/>
@@ -160,6 +184,7 @@
         <w:keepLines w:val="0"/>
         <w:widowControl/>
         <w:numPr>
+          <w:ilvl w:val="0"/>
           <w:numId w:val="0"/>
         </w:numPr>
         <w:suppressLineNumbers w:val="0"/>
@@ -169,10 +194,10 @@
         <w:rPr>
           <w:rStyle w:val="6"/>
         </w:rPr>
-        <w:t>US_C016</w:t>
-      </w:r>
-      <w:r>
-        <w:t xml:space="preserve"> - Como administrador da plataforma, eu pretendo adicionar e editar livros no sistema.</w:t>
+        <w:t>US_C010</w:t>
+      </w:r>
+      <w:r>
+        <w:t xml:space="preserve"> - Como utilizador, eu pretendo ler um livro ou visualizar o respetivo filme.</w:t>
       </w:r>
     </w:p>
     <w:p>
@@ -181,12 +206,13 @@
         <w:keepLines w:val="0"/>
         <w:widowControl/>
         <w:numPr>
+          <w:ilvl w:val="0"/>
           <w:numId w:val="0"/>
         </w:numPr>
         <w:suppressLineNumbers w:val="0"/>
         <w:ind w:leftChars="0"/>
         <w:rPr>
-          <w:rFonts w:hint="default"/>
+          <w:rStyle w:val="6"/>
         </w:rPr>
       </w:pPr>
     </w:p>
@@ -196,6 +222,45 @@
         <w:keepLines w:val="0"/>
         <w:widowControl/>
         <w:numPr>
+          <w:ilvl w:val="0"/>
+          <w:numId w:val="0"/>
+        </w:numPr>
+        <w:suppressLineNumbers w:val="0"/>
+        <w:ind w:leftChars="0"/>
+      </w:pPr>
+      <w:r>
+        <w:rPr>
+          <w:rStyle w:val="6"/>
+        </w:rPr>
+        <w:t>US_C016</w:t>
+      </w:r>
+      <w:r>
+        <w:t xml:space="preserve"> - Como administrador da plataforma, eu pretendo adicionar e editar livros no sistema.</w:t>
+      </w:r>
+    </w:p>
+    <w:p>
+      <w:pPr>
+        <w:keepNext w:val="0"/>
+        <w:keepLines w:val="0"/>
+        <w:widowControl/>
+        <w:numPr>
+          <w:ilvl w:val="0"/>
+          <w:numId w:val="0"/>
+        </w:numPr>
+        <w:suppressLineNumbers w:val="0"/>
+        <w:ind w:leftChars="0"/>
+        <w:rPr>
+          <w:rFonts w:hint="default"/>
+        </w:rPr>
+      </w:pPr>
+    </w:p>
+    <w:p>
+      <w:pPr>
+        <w:keepNext w:val="0"/>
+        <w:keepLines w:val="0"/>
+        <w:widowControl/>
+        <w:numPr>
+          <w:ilvl w:val="0"/>
           <w:numId w:val="0"/>
         </w:numPr>
         <w:suppressLineNumbers w:val="0"/>
@@ -556,6 +621,10 @@
         <w:keepLines w:val="0"/>
         <w:widowControl/>
         <w:suppressLineNumbers w:val="0"/>
+        <w:rPr>
+          <w:rFonts w:hint="default"/>
+          <w:lang w:val="pt-PT"/>
+        </w:rPr>
       </w:pPr>
       <w:r>
         <w:rPr>
@@ -566,6 +635,13 @@
       <w:r>
         <w:t xml:space="preserve"> - Como utilizador, eu pretendo conhecer o projeto StoryTail, descrito numa página “sobre”.</w:t>
       </w:r>
+      <w:r>
+        <w:rPr>
+          <w:rFonts w:hint="default"/>
+          <w:lang w:val="pt-PT"/>
+        </w:rPr>
+        <w:t xml:space="preserve"> - L</w:t>
+      </w:r>
     </w:p>
     <w:p>
       <w:pPr>
@@ -705,34 +781,6 @@
       </w:r>
       <w:r>
         <w:t xml:space="preserve"> - Como Gestor de Projeto, eu pretendo criar uma lista de testes e validações.</w:t>
-      </w:r>
-    </w:p>
-    <w:p>
-      <w:pPr>
-        <w:keepNext w:val="0"/>
-        <w:keepLines w:val="0"/>
-        <w:widowControl/>
-        <w:suppressLineNumbers w:val="0"/>
-        <w:rPr>
-          <w:rStyle w:val="6"/>
-        </w:rPr>
-      </w:pPr>
-    </w:p>
-    <w:p>
-      <w:pPr>
-        <w:keepNext w:val="0"/>
-        <w:keepLines w:val="0"/>
-        <w:widowControl/>
-        <w:suppressLineNumbers w:val="0"/>
-      </w:pPr>
-      <w:r>
-        <w:rPr>
-          <w:rStyle w:val="6"/>
-        </w:rPr>
-        <w:t>US_C023</w:t>
-      </w:r>
-      <w:r>
-        <w:t xml:space="preserve"> - Como QA, eu pretendo fazer testes funcionais da plataforma e documentar sucessos, insucessos e como foram resolvidos os insucessos.</w:t>
       </w:r>
     </w:p>
     <w:p>
@@ -848,6 +896,34 @@
           <w:lang w:val="pt-PT"/>
         </w:rPr>
       </w:pPr>
+    </w:p>
+    <w:p>
+      <w:pPr>
+        <w:keepNext w:val="0"/>
+        <w:keepLines w:val="0"/>
+        <w:widowControl/>
+        <w:suppressLineNumbers w:val="0"/>
+      </w:pPr>
+      <w:r>
+        <w:rPr>
+          <w:rStyle w:val="6"/>
+        </w:rPr>
+        <w:t>US_C023</w:t>
+      </w:r>
+      <w:r>
+        <w:t xml:space="preserve"> - Como QA, eu pretendo fazer testes funcionais da plataforma e documentar sucessos, insucessos e como foram resolvidos os insucessos.</w:t>
+      </w:r>
+    </w:p>
+    <w:p>
+      <w:pPr>
+        <w:shd w:val="clear"/>
+        <w:rPr>
+          <w:rFonts w:hint="default"/>
+          <w:lang w:val="pt-PT"/>
+        </w:rPr>
+      </w:pPr>
+      <w:bookmarkStart w:id="0" w:name="_GoBack"/>
+      <w:bookmarkEnd w:id="0"/>
     </w:p>
     <w:p>
       <w:pPr>

</xml_diff>

<commit_message>
Adicão de um trabalho laravel feito noutra disciplina
</commit_message>
<xml_diff>
--- a/Ficheiros/Sprint C/Sprint C.docx
+++ b/Ficheiros/Sprint C/Sprint C.docx
@@ -57,15 +57,23 @@
           <w:numId w:val="0"/>
         </w:numPr>
         <w:suppressLineNumbers w:val="0"/>
+        <w:shd w:val="clear" w:fill="FFFF00"/>
         <w:ind w:leftChars="0"/>
-      </w:pPr>
-      <w:r>
-        <w:rPr>
-          <w:rStyle w:val="6"/>
+        <w:rPr>
+          <w:highlight w:val="none"/>
+        </w:rPr>
+      </w:pPr>
+      <w:r>
+        <w:rPr>
+          <w:rStyle w:val="6"/>
+          <w:highlight w:val="none"/>
         </w:rPr>
         <w:t>US_C001</w:t>
       </w:r>
       <w:r>
+        <w:rPr>
+          <w:highlight w:val="none"/>
+        </w:rPr>
         <w:t xml:space="preserve"> - Como utilizador, eu pretendo visualizar uma página com apresentação da lista de todos os livros, carregada à medida que é feito scroll down.</w:t>
       </w:r>
     </w:p>
@@ -226,6 +234,7 @@
           <w:numId w:val="0"/>
         </w:numPr>
         <w:suppressLineNumbers w:val="0"/>
+        <w:shd w:val="clear" w:fill="FFFF00"/>
         <w:ind w:leftChars="0"/>
       </w:pPr>
       <w:r>
@@ -292,6 +301,7 @@
         <w:keepLines w:val="0"/>
         <w:widowControl/>
         <w:suppressLineNumbers w:val="0"/>
+        <w:shd w:val="clear" w:fill="FFFF00"/>
       </w:pPr>
       <w:r>
         <w:rPr>
@@ -320,6 +330,7 @@
         <w:keepLines w:val="0"/>
         <w:widowControl/>
         <w:suppressLineNumbers w:val="0"/>
+        <w:shd w:val="clear" w:fill="FFFF00"/>
       </w:pPr>
       <w:r>
         <w:rPr>
@@ -348,6 +359,11 @@
         <w:keepLines w:val="0"/>
         <w:widowControl/>
         <w:suppressLineNumbers w:val="0"/>
+        <w:shd w:val="clear" w:fill="00B0F0"/>
+        <w:rPr>
+          <w:rFonts w:hint="default"/>
+          <w:lang w:val="pt-PT"/>
+        </w:rPr>
       </w:pPr>
       <w:r>
         <w:rPr>
@@ -358,24 +374,32 @@
       <w:r>
         <w:t xml:space="preserve"> - Como administrador da plataforma, eu pretendo poder aceder a uma área de backoffice protegida.</w:t>
       </w:r>
-    </w:p>
-    <w:p>
-      <w:pPr>
-        <w:keepNext w:val="0"/>
-        <w:keepLines w:val="0"/>
-        <w:widowControl/>
-        <w:suppressLineNumbers w:val="0"/>
-        <w:rPr>
-          <w:rStyle w:val="6"/>
-        </w:rPr>
-      </w:pPr>
-    </w:p>
-    <w:p>
-      <w:pPr>
-        <w:keepNext w:val="0"/>
-        <w:keepLines w:val="0"/>
-        <w:widowControl/>
-        <w:suppressLineNumbers w:val="0"/>
+      <w:r>
+        <w:rPr>
+          <w:rFonts w:hint="default"/>
+          <w:lang w:val="pt-PT"/>
+        </w:rPr>
+        <w:t xml:space="preserve"> (Feito mas precisa de ser restrito a admins)</w:t>
+      </w:r>
+    </w:p>
+    <w:p>
+      <w:pPr>
+        <w:keepNext w:val="0"/>
+        <w:keepLines w:val="0"/>
+        <w:widowControl/>
+        <w:suppressLineNumbers w:val="0"/>
+        <w:rPr>
+          <w:rStyle w:val="6"/>
+        </w:rPr>
+      </w:pPr>
+    </w:p>
+    <w:p>
+      <w:pPr>
+        <w:keepNext w:val="0"/>
+        <w:keepLines w:val="0"/>
+        <w:widowControl/>
+        <w:suppressLineNumbers w:val="0"/>
+        <w:shd w:val="clear" w:fill="FFC000"/>
       </w:pPr>
       <w:r>
         <w:rPr>
@@ -393,17 +417,19 @@
         <w:keepLines w:val="0"/>
         <w:widowControl/>
         <w:suppressLineNumbers w:val="0"/>
-        <w:rPr>
-          <w:rStyle w:val="6"/>
-        </w:rPr>
-      </w:pPr>
-    </w:p>
-    <w:p>
-      <w:pPr>
-        <w:keepNext w:val="0"/>
-        <w:keepLines w:val="0"/>
-        <w:widowControl/>
-        <w:suppressLineNumbers w:val="0"/>
+        <w:shd w:val="clear" w:fill="FFC000"/>
+        <w:rPr>
+          <w:rStyle w:val="6"/>
+        </w:rPr>
+      </w:pPr>
+    </w:p>
+    <w:p>
+      <w:pPr>
+        <w:keepNext w:val="0"/>
+        <w:keepLines w:val="0"/>
+        <w:widowControl/>
+        <w:suppressLineNumbers w:val="0"/>
+        <w:shd w:val="clear" w:fill="FFC000"/>
       </w:pPr>
       <w:r>
         <w:rPr>
@@ -421,17 +447,19 @@
         <w:keepLines w:val="0"/>
         <w:widowControl/>
         <w:suppressLineNumbers w:val="0"/>
-        <w:rPr>
-          <w:rStyle w:val="6"/>
-        </w:rPr>
-      </w:pPr>
-    </w:p>
-    <w:p>
-      <w:pPr>
-        <w:keepNext w:val="0"/>
-        <w:keepLines w:val="0"/>
-        <w:widowControl/>
-        <w:suppressLineNumbers w:val="0"/>
+        <w:shd w:val="clear" w:fill="FFC000"/>
+        <w:rPr>
+          <w:rStyle w:val="6"/>
+        </w:rPr>
+      </w:pPr>
+    </w:p>
+    <w:p>
+      <w:pPr>
+        <w:keepNext w:val="0"/>
+        <w:keepLines w:val="0"/>
+        <w:widowControl/>
+        <w:suppressLineNumbers w:val="0"/>
+        <w:shd w:val="clear" w:fill="FFC000"/>
       </w:pPr>
       <w:r>
         <w:rPr>
@@ -460,6 +488,7 @@
         <w:keepLines w:val="0"/>
         <w:widowControl/>
         <w:suppressLineNumbers w:val="0"/>
+        <w:shd w:val="clear" w:fill="FFC000"/>
       </w:pPr>
       <w:r>
         <w:rPr>
@@ -537,6 +566,7 @@
         <w:keepLines w:val="0"/>
         <w:widowControl/>
         <w:suppressLineNumbers w:val="0"/>
+        <w:shd w:val="clear" w:fill="FFFF00"/>
       </w:pPr>
       <w:r>
         <w:rPr>
@@ -660,6 +690,10 @@
         <w:keepLines w:val="0"/>
         <w:widowControl/>
         <w:suppressLineNumbers w:val="0"/>
+        <w:rPr>
+          <w:rFonts w:hint="default"/>
+          <w:lang w:val="pt-PT"/>
+        </w:rPr>
       </w:pPr>
       <w:r>
         <w:rPr>
@@ -669,6 +703,13 @@
       </w:r>
       <w:r>
         <w:t xml:space="preserve"> - Como utilizador, eu pretendo enviar uma mensagem à equipa do StoryTail, numa página de “contacto”.</w:t>
+      </w:r>
+      <w:r>
+        <w:rPr>
+          <w:rFonts w:hint="default"/>
+          <w:lang w:val="pt-PT"/>
+        </w:rPr>
+        <w:t xml:space="preserve"> - L</w:t>
       </w:r>
     </w:p>
     <w:p>
@@ -922,8 +963,6 @@
           <w:lang w:val="pt-PT"/>
         </w:rPr>
       </w:pPr>
-      <w:bookmarkStart w:id="0" w:name="_GoBack"/>
-      <w:bookmarkEnd w:id="0"/>
     </w:p>
     <w:p>
       <w:pPr>
@@ -988,6 +1027,49 @@
           <w:lang w:val="pt-PT"/>
         </w:rPr>
       </w:pPr>
+    </w:p>
+    <w:p>
+      <w:pPr>
+        <w:shd w:val="clear"/>
+        <w:rPr>
+          <w:rFonts w:hint="default"/>
+          <w:lang w:val="pt-PT"/>
+        </w:rPr>
+      </w:pPr>
+      <w:r>
+        <w:rPr>
+          <w:rFonts w:hint="default"/>
+          <w:lang w:val="pt-PT"/>
+        </w:rPr>
+        <w:t>Documentação doxygen</w:t>
+      </w:r>
+    </w:p>
+    <w:p>
+      <w:pPr>
+        <w:shd w:val="clear"/>
+        <w:rPr>
+          <w:rFonts w:hint="default"/>
+          <w:lang w:val="pt-PT"/>
+        </w:rPr>
+      </w:pPr>
+    </w:p>
+    <w:p>
+      <w:pPr>
+        <w:shd w:val="clear"/>
+        <w:rPr>
+          <w:rFonts w:hint="default"/>
+          <w:lang w:val="pt-PT"/>
+        </w:rPr>
+      </w:pPr>
+      <w:r>
+        <w:rPr>
+          <w:rFonts w:hint="default"/>
+          <w:lang w:val="pt-PT"/>
+        </w:rPr>
+        <w:t>Usar github</w:t>
+      </w:r>
+      <w:bookmarkStart w:id="0" w:name="_GoBack"/>
+      <w:bookmarkEnd w:id="0"/>
     </w:p>
     <w:sectPr>
       <w:pgSz w:w="11906" w:h="16838"/>

</xml_diff>

<commit_message>
Update do ficheiros de atribuição de tarefas
</commit_message>
<xml_diff>
--- a/Ficheiros/Sprint C/Sprint C.docx
+++ b/Ficheiros/Sprint C/Sprint C.docx
@@ -57,7 +57,7 @@
           <w:numId w:val="0"/>
         </w:numPr>
         <w:suppressLineNumbers w:val="0"/>
-        <w:shd w:val="clear" w:fill="FFFF00"/>
+        <w:shd w:val="clear" w:fill="92D050"/>
         <w:ind w:leftChars="0"/>
         <w:rPr>
           <w:highlight w:val="none"/>
@@ -388,6 +388,26 @@
         <w:keepLines w:val="0"/>
         <w:widowControl/>
         <w:suppressLineNumbers w:val="0"/>
+        <w:shd w:val="clear" w:fill="00B0F0"/>
+        <w:rPr>
+          <w:rFonts w:hint="default"/>
+          <w:lang w:val="pt-PT"/>
+        </w:rPr>
+      </w:pPr>
+      <w:r>
+        <w:rPr>
+          <w:rFonts w:hint="default"/>
+          <w:lang w:val="pt-PT"/>
+        </w:rPr>
+        <w:t>Login tem acesso a backoffice. Só admins é que devem ter esse acesso</w:t>
+      </w:r>
+    </w:p>
+    <w:p>
+      <w:pPr>
+        <w:keepNext w:val="0"/>
+        <w:keepLines w:val="0"/>
+        <w:widowControl/>
+        <w:suppressLineNumbers w:val="0"/>
         <w:rPr>
           <w:rStyle w:val="6"/>
         </w:rPr>
@@ -538,6 +558,10 @@
         <w:keepLines w:val="0"/>
         <w:widowControl/>
         <w:suppressLineNumbers w:val="0"/>
+        <w:rPr>
+          <w:rFonts w:hint="default"/>
+          <w:lang w:val="pt-PT"/>
+        </w:rPr>
       </w:pPr>
       <w:r>
         <w:rPr>
@@ -548,6 +572,13 @@
       <w:r>
         <w:t xml:space="preserve"> - Como utilizador, eu pretendo visualizar os livros mais populares nos últimos 3 meses.</w:t>
       </w:r>
+      <w:r>
+        <w:rPr>
+          <w:rFonts w:hint="default"/>
+          <w:lang w:val="pt-PT"/>
+        </w:rPr>
+        <w:t xml:space="preserve"> - L + </w:t>
+      </w:r>
     </w:p>
     <w:p>
       <w:pPr>
@@ -595,6 +626,10 @@
         <w:keepLines w:val="0"/>
         <w:widowControl/>
         <w:suppressLineNumbers w:val="0"/>
+        <w:rPr>
+          <w:rFonts w:hint="default"/>
+          <w:lang w:val="pt-PT"/>
+        </w:rPr>
       </w:pPr>
       <w:r>
         <w:rPr>
@@ -605,24 +640,35 @@
       <w:r>
         <w:t xml:space="preserve"> - Como utilizador logado, eu pretendo aceder e alterar os meus dados pessoais.</w:t>
       </w:r>
-    </w:p>
-    <w:p>
-      <w:pPr>
-        <w:keepNext w:val="0"/>
-        <w:keepLines w:val="0"/>
-        <w:widowControl/>
-        <w:suppressLineNumbers w:val="0"/>
-        <w:rPr>
-          <w:rStyle w:val="6"/>
-        </w:rPr>
-      </w:pPr>
-    </w:p>
-    <w:p>
-      <w:pPr>
-        <w:keepNext w:val="0"/>
-        <w:keepLines w:val="0"/>
-        <w:widowControl/>
-        <w:suppressLineNumbers w:val="0"/>
+      <w:r>
+        <w:rPr>
+          <w:rFonts w:hint="default"/>
+          <w:lang w:val="pt-PT"/>
+        </w:rPr>
+        <w:t xml:space="preserve"> - R</w:t>
+      </w:r>
+    </w:p>
+    <w:p>
+      <w:pPr>
+        <w:keepNext w:val="0"/>
+        <w:keepLines w:val="0"/>
+        <w:widowControl/>
+        <w:suppressLineNumbers w:val="0"/>
+        <w:rPr>
+          <w:rStyle w:val="6"/>
+        </w:rPr>
+      </w:pPr>
+    </w:p>
+    <w:p>
+      <w:pPr>
+        <w:keepNext w:val="0"/>
+        <w:keepLines w:val="0"/>
+        <w:widowControl/>
+        <w:suppressLineNumbers w:val="0"/>
+        <w:rPr>
+          <w:rFonts w:hint="default"/>
+          <w:lang w:val="pt-PT"/>
+        </w:rPr>
       </w:pPr>
       <w:r>
         <w:rPr>
@@ -633,6 +679,15 @@
       <w:r>
         <w:t xml:space="preserve"> - Como utilizador, eu pretendo visualizar os detalhes do(s) autor(es) do livro.</w:t>
       </w:r>
+      <w:r>
+        <w:rPr>
+          <w:rFonts w:hint="default"/>
+          <w:lang w:val="pt-PT"/>
+        </w:rPr>
+        <w:t xml:space="preserve"> - R</w:t>
+      </w:r>
+      <w:bookmarkStart w:id="0" w:name="_GoBack"/>
+      <w:bookmarkEnd w:id="0"/>
     </w:p>
     <w:p>
       <w:pPr>
@@ -729,6 +784,10 @@
         <w:keepLines w:val="0"/>
         <w:widowControl/>
         <w:suppressLineNumbers w:val="0"/>
+        <w:rPr>
+          <w:rFonts w:hint="default"/>
+          <w:lang w:val="pt-PT"/>
+        </w:rPr>
       </w:pPr>
       <w:r>
         <w:rPr>
@@ -739,24 +798,32 @@
       <w:r>
         <w:t xml:space="preserve"> - Como administrador da plataforma, eu pretendo adicionar e editar autores ao sistema.</w:t>
       </w:r>
-    </w:p>
-    <w:p>
-      <w:pPr>
-        <w:keepNext w:val="0"/>
-        <w:keepLines w:val="0"/>
-        <w:widowControl/>
-        <w:suppressLineNumbers w:val="0"/>
-        <w:rPr>
-          <w:rStyle w:val="6"/>
-        </w:rPr>
-      </w:pPr>
-    </w:p>
-    <w:p>
-      <w:pPr>
-        <w:keepNext w:val="0"/>
-        <w:keepLines w:val="0"/>
-        <w:widowControl/>
-        <w:suppressLineNumbers w:val="0"/>
+      <w:r>
+        <w:rPr>
+          <w:rFonts w:hint="default"/>
+          <w:lang w:val="pt-PT"/>
+        </w:rPr>
+        <w:t xml:space="preserve"> - R</w:t>
+      </w:r>
+    </w:p>
+    <w:p>
+      <w:pPr>
+        <w:keepNext w:val="0"/>
+        <w:keepLines w:val="0"/>
+        <w:widowControl/>
+        <w:suppressLineNumbers w:val="0"/>
+        <w:rPr>
+          <w:rStyle w:val="6"/>
+        </w:rPr>
+      </w:pPr>
+    </w:p>
+    <w:p>
+      <w:pPr>
+        <w:keepNext w:val="0"/>
+        <w:keepLines w:val="0"/>
+        <w:widowControl/>
+        <w:suppressLineNumbers w:val="0"/>
+        <w:shd w:val="clear" w:fill="FFFF00"/>
       </w:pPr>
       <w:r>
         <w:rPr>
@@ -785,6 +852,7 @@
         <w:keepLines w:val="0"/>
         <w:widowControl/>
         <w:suppressLineNumbers w:val="0"/>
+        <w:shd w:val="clear" w:fill="FFFF00"/>
       </w:pPr>
       <w:r>
         <w:rPr>
@@ -830,7 +898,18 @@
         <w:keepLines w:val="0"/>
         <w:widowControl/>
         <w:suppressLineNumbers w:val="0"/>
-      </w:pPr>
+        <w:rPr>
+          <w:rFonts w:hint="default"/>
+          <w:lang w:val="pt-PT"/>
+        </w:rPr>
+      </w:pPr>
+      <w:r>
+        <w:rPr>
+          <w:rFonts w:hint="default"/>
+          <w:lang w:val="pt-PT"/>
+        </w:rPr>
+        <w:t>Validações em laravel. Testes, talvez???</w:t>
+      </w:r>
     </w:p>
     <w:p>
       <w:pPr>
@@ -1068,8 +1147,6 @@
         </w:rPr>
         <w:t>Usar github</w:t>
       </w:r>
-      <w:bookmarkStart w:id="0" w:name="_GoBack"/>
-      <w:bookmarkEnd w:id="0"/>
     </w:p>
     <w:sectPr>
       <w:pgSz w:w="11906" w:h="16838"/>

</xml_diff>

<commit_message>
Update a diversos ficheiros
Colocação dos autores na tabela de livros
</commit_message>
<xml_diff>
--- a/Ficheiros/Sprint C/Sprint C.docx
+++ b/Ficheiros/Sprint C/Sprint C.docx
@@ -1296,7 +1296,7 @@
         <w:keepLines w:val="0"/>
         <w:widowControl/>
         <w:suppressLineNumbers w:val="0"/>
-        <w:shd w:val="clear" w:fill="00B0F0"/>
+        <w:shd w:val="clear" w:fill="92D050"/>
         <w:rPr>
           <w:rStyle w:val="6"/>
         </w:rPr>
@@ -1346,7 +1346,7 @@
     </w:p>
     <w:p>
       <w:pPr>
-        <w:shd w:val="clear"/>
+        <w:shd w:val="clear" w:fill="92D050"/>
       </w:pPr>
       <w:r>
         <w:rPr>
@@ -1392,73 +1392,76 @@
           <w:rFonts w:hint="default"/>
         </w:rPr>
       </w:pPr>
+    </w:p>
+    <w:p>
+      <w:pPr>
+        <w:keepNext w:val="0"/>
+        <w:keepLines w:val="0"/>
+        <w:widowControl/>
+        <w:suppressLineNumbers w:val="0"/>
+        <w:rPr>
+          <w:rStyle w:val="6"/>
+          <w:rFonts w:hint="default"/>
+          <w:lang w:val="pt-PT"/>
+        </w:rPr>
+      </w:pPr>
+      <w:r>
+        <w:rPr>
+          <w:rStyle w:val="6"/>
+          <w:rFonts w:hint="default"/>
+          <w:lang w:val="pt-PT"/>
+        </w:rPr>
+        <w:t>Nivel 4</w:t>
+      </w:r>
+    </w:p>
+    <w:p>
+      <w:pPr>
+        <w:keepNext w:val="0"/>
+        <w:keepLines w:val="0"/>
+        <w:widowControl/>
+        <w:suppressLineNumbers w:val="0"/>
+      </w:pPr>
+      <w:r>
+        <w:rPr>
+          <w:rStyle w:val="6"/>
+        </w:rPr>
+        <w:t>US_C015</w:t>
+      </w:r>
+      <w:r>
+        <w:t xml:space="preserve"> - Como administrador da plataforma, eu pretendo poder aceder e alterar os meus dados pessoais.</w:t>
+      </w:r>
+    </w:p>
+    <w:p>
+      <w:pPr>
+        <w:keepNext w:val="0"/>
+        <w:keepLines w:val="0"/>
+        <w:widowControl/>
+        <w:suppressLineNumbers w:val="0"/>
+        <w:rPr>
+          <w:rStyle w:val="6"/>
+        </w:rPr>
+      </w:pPr>
+    </w:p>
+    <w:p>
+      <w:pPr>
+        <w:keepNext w:val="0"/>
+        <w:keepLines w:val="0"/>
+        <w:widowControl/>
+        <w:suppressLineNumbers w:val="0"/>
+      </w:pPr>
+      <w:r>
+        <w:rPr>
+          <w:rStyle w:val="6"/>
+        </w:rPr>
+        <w:t>US_C019</w:t>
+      </w:r>
+      <w:r>
+        <w:t xml:space="preserve"> - Como administrador da plataforma, eu pretendo adicionar e editar todo o tipo de informação listada, por exemplo: lista de grupo de idad</w:t>
+      </w:r>
       <w:bookmarkStart w:id="0" w:name="_GoBack"/>
       <w:bookmarkEnd w:id="0"/>
-    </w:p>
-    <w:p>
-      <w:pPr>
-        <w:keepNext w:val="0"/>
-        <w:keepLines w:val="0"/>
-        <w:widowControl/>
-        <w:suppressLineNumbers w:val="0"/>
-        <w:rPr>
-          <w:rStyle w:val="6"/>
-          <w:rFonts w:hint="default"/>
-          <w:lang w:val="pt-PT"/>
-        </w:rPr>
-      </w:pPr>
-      <w:r>
-        <w:rPr>
-          <w:rStyle w:val="6"/>
-          <w:rFonts w:hint="default"/>
-          <w:lang w:val="pt-PT"/>
-        </w:rPr>
-        <w:t>Nivel 4</w:t>
-      </w:r>
-    </w:p>
-    <w:p>
-      <w:pPr>
-        <w:keepNext w:val="0"/>
-        <w:keepLines w:val="0"/>
-        <w:widowControl/>
-        <w:suppressLineNumbers w:val="0"/>
-      </w:pPr>
-      <w:r>
-        <w:rPr>
-          <w:rStyle w:val="6"/>
-        </w:rPr>
-        <w:t>US_C015</w:t>
-      </w:r>
-      <w:r>
-        <w:t xml:space="preserve"> - Como administrador da plataforma, eu pretendo poder aceder e alterar os meus dados pessoais.</w:t>
-      </w:r>
-    </w:p>
-    <w:p>
-      <w:pPr>
-        <w:keepNext w:val="0"/>
-        <w:keepLines w:val="0"/>
-        <w:widowControl/>
-        <w:suppressLineNumbers w:val="0"/>
-        <w:rPr>
-          <w:rStyle w:val="6"/>
-        </w:rPr>
-      </w:pPr>
-    </w:p>
-    <w:p>
-      <w:pPr>
-        <w:keepNext w:val="0"/>
-        <w:keepLines w:val="0"/>
-        <w:widowControl/>
-        <w:suppressLineNumbers w:val="0"/>
-      </w:pPr>
-      <w:r>
-        <w:rPr>
-          <w:rStyle w:val="6"/>
-        </w:rPr>
-        <w:t>US_C019</w:t>
-      </w:r>
-      <w:r>
-        <w:t xml:space="preserve"> - Como administrador da plataforma, eu pretendo adicionar e editar todo o tipo de informação listada, por exemplo: lista de grupo de idade; lista de tags;</w:t>
+      <w:r>
+        <w:t>e; lista de tags;</w:t>
       </w:r>
     </w:p>
     <w:p>

</xml_diff>